<commit_message>
logical rename variable< retsted
</commit_message>
<xml_diff>
--- a/Tests/headers.docx
+++ b/Tests/headers.docx
@@ -60,7 +60,15 @@
             <w:tcW w:w="4786" w:type="dxa"/>
           </w:tcPr>
           <w:p>
+            <w:pPr>
+              <w:rPr>
+                <w:i/>
+              </w:rPr>
+            </w:pPr>
             <w:r>
+              <w:rPr>
+                <w:i/>
+              </w:rPr>
               <w:t>2</w:t>
             </w:r>
           </w:p>
@@ -72,7 +80,15 @@
             <w:tcW w:w="4785" w:type="dxa"/>
           </w:tcPr>
           <w:p>
+            <w:pPr>
+              <w:rPr>
+                <w:i/>
+              </w:rPr>
+            </w:pPr>
             <w:r>
+              <w:rPr>
+                <w:i/>
+              </w:rPr>
               <w:t>3</w:t>
             </w:r>
           </w:p>
@@ -93,8 +109,14 @@
     <w:p>
       <w:pPr>
         <w:pStyle w:val="Heading2"/>
+        <w:rPr>
+          <w:strike/>
+        </w:rPr>
       </w:pPr>
       <w:r>
+        <w:rPr>
+          <w:strike/>
+        </w:rPr>
         <w:t>Заголовок  2</w:t>
       </w:r>
     </w:p>
@@ -178,7 +200,15 @@
             <w:tcW w:w="4786" w:type="dxa"/>
           </w:tcPr>
           <w:p>
+            <w:pPr>
+              <w:rPr>
+                <w:b/>
+              </w:rPr>
+            </w:pPr>
             <w:r>
+              <w:rPr>
+                <w:b/>
+              </w:rPr>
               <w:t>4</w:t>
             </w:r>
           </w:p>

</xml_diff>